<commit_message>
SendMessage 變成的 message 改成 POST
</commit_message>
<xml_diff>
--- a/documents/API.docx
+++ b/documents/API.docx
@@ -1136,13 +1136,13 @@
         <w:rPr>
           <w:b/>
         </w:rPr>
-        <w:t>endMessage(message,</w:t>
-      </w:r>
-      <w:r>
-        <w:rPr>
-          <w:b/>
-        </w:rPr>
-        <w:t xml:space="preserve"> cKey</w:t>
+        <w:t>endMessage(</w:t>
+      </w:r>
+      <w:r>
+        <w:rPr>
+          <w:b/>
+        </w:rPr>
+        <w:t>cKey</w:t>
       </w:r>
       <w:r>
         <w:rPr>
@@ -1160,6 +1160,56 @@
       <w:r>
         <w:rPr>
           <w:b/>
+          <w:color w:val="5B9BD5" w:themeColor="accent1"/>
+        </w:rPr>
+        <w:t>/</w:t>
+      </w:r>
+      <w:r>
+        <w:rPr>
+          <w:b/>
+          <w:color w:val="5B9BD5" w:themeColor="accent1"/>
+        </w:rPr>
+        <w:t xml:space="preserve">/ Use Post </w:t>
+      </w:r>
+      <w:r>
+        <w:rPr>
+          <w:b/>
+          <w:color w:val="5B9BD5" w:themeColor="accent1"/>
+        </w:rPr>
+        <w:t>{</w:t>
+      </w:r>
+      <w:r>
+        <w:rPr>
+          <w:b/>
+          <w:color w:val="5B9BD5" w:themeColor="accent1"/>
+        </w:rPr>
+        <w:t>message</w:t>
+      </w:r>
+      <w:r>
+        <w:rPr>
+          <w:b/>
+          <w:color w:val="5B9BD5" w:themeColor="accent1"/>
+        </w:rPr>
+        <w:t>}</w:t>
+      </w:r>
+      <w:bookmarkStart w:id="0" w:name="_GoBack"/>
+      <w:bookmarkEnd w:id="0"/>
+      <w:r>
+        <w:rPr>
+          <w:b/>
+        </w:rPr>
+        <w:t xml:space="preserve"> </w:t>
+      </w:r>
+    </w:p>
+    <w:p>
+      <w:pPr>
+        <w:rPr>
+          <w:b/>
+        </w:rPr>
+      </w:pPr>
+      <w:r>
+        <w:rPr>
+          <w:b/>
         </w:rPr>
         <w:t>Exec</w:t>
       </w:r>
@@ -1235,7 +1285,6 @@
           <w:b/>
         </w:rPr>
       </w:pPr>
-      <w:bookmarkStart w:id="0" w:name="_GoBack"/>
       <w:r>
         <w:rPr>
           <w:b/>
@@ -1286,7 +1335,6 @@
         <w:t>)</w:t>
       </w:r>
     </w:p>
-    <w:bookmarkEnd w:id="0"/>
     <w:p>
       <w:r>
         <w:t>Exec</w:t>

</xml_diff>